<commit_message>
Nearly complete capstone project
</commit_message>
<xml_diff>
--- a/Report.docx
+++ b/Report.docx
@@ -3,20 +3,86 @@
 <w:document xmlns:wpc="http://schemas.microsoft.com/office/word/2010/wordprocessingCanvas" xmlns:cx="http://schemas.microsoft.com/office/drawing/2014/chartex" xmlns:mc="http://schemas.openxmlformats.org/markup-compatibility/2006" xmlns:o="urn:schemas-microsoft-com:office:office" xmlns:r="http://schemas.openxmlformats.org/officeDocument/2006/relationships" xmlns:m="http://schemas.openxmlformats.org/officeDocument/2006/math" xmlns:v="urn:schemas-microsoft-com:vml" xmlns:wp14="http://schemas.microsoft.com/office/word/2010/wordprocessingDrawing" xmlns:wp="http://schemas.openxmlformats.org/drawingml/2006/wordprocessingDrawing" xmlns:w10="urn:schemas-microsoft-com:office:word" xmlns:w="http://schemas.openxmlformats.org/wordprocessingml/2006/main" xmlns:w14="http://schemas.microsoft.com/office/word/2010/wordml" xmlns:w15="http://schemas.microsoft.com/office/word/2012/wordml" xmlns:w16se="http://schemas.microsoft.com/office/word/2015/wordml/symex" xmlns:wpg="http://schemas.microsoft.com/office/word/2010/wordprocessingGroup" xmlns:wpi="http://schemas.microsoft.com/office/word/2010/wordprocessingInk" xmlns:wne="http://schemas.microsoft.com/office/word/2006/wordml" xmlns:wps="http://schemas.microsoft.com/office/word/2010/wordprocessingShape" mc:Ignorable="w14 w15 w16se wp14">
   <w:body>
     <w:p>
-      <w:r>
-        <w:t>BATTLE</w:t>
-      </w:r>
-      <w:r>
-        <w:t>CAPSTONE PROJECT: THE BATTLE OF THE NEIGHBORHOODS</w:t>
-      </w:r>
-    </w:p>
-    <w:p>
-      <w:r>
+      <w:pPr>
+        <w:jc w:val="center"/>
+        <w:rPr>
+          <w:b/>
+          <w:sz w:val="36"/>
+          <w:u w:val="single"/>
+        </w:rPr>
+      </w:pPr>
+      <w:r>
+        <w:rPr>
+          <w:b/>
+          <w:sz w:val="36"/>
+          <w:u w:val="single"/>
+        </w:rPr>
+        <w:t>BATTLECAPSTONE PROJECT: THE BATTLE OF THE NEIGHBORHOODS</w:t>
+      </w:r>
+    </w:p>
+    <w:p>
+      <w:pPr>
+        <w:jc w:val="center"/>
+        <w:rPr>
+          <w:b/>
+          <w:sz w:val="32"/>
+        </w:rPr>
+      </w:pPr>
+      <w:r>
+        <w:rPr>
+          <w:b/>
+          <w:sz w:val="32"/>
+        </w:rPr>
+        <w:t>Applied Data Science Capstone by IBM/Coursera</w:t>
+      </w:r>
+    </w:p>
+    <w:p>
+      <w:pPr>
+        <w:jc w:val="center"/>
+        <w:rPr>
+          <w:b/>
+          <w:sz w:val="24"/>
+        </w:rPr>
+      </w:pPr>
+      <w:r>
+        <w:rPr>
+          <w:b/>
+          <w:sz w:val="24"/>
+        </w:rPr>
+        <w:t>Open a coffee shop in Ho Chi Minh City</w:t>
+      </w:r>
+    </w:p>
+    <w:p>
+      <w:pPr>
+        <w:jc w:val="center"/>
+        <w:rPr>
+          <w:b/>
+          <w:i/>
+        </w:rPr>
+      </w:pPr>
+      <w:r>
+        <w:rPr>
+          <w:b/>
+          <w:i/>
+        </w:rPr>
         <w:t>NGUYEN TAN HUY</w:t>
       </w:r>
     </w:p>
     <w:p>
-      <w:r>
+      <w:pPr>
+        <w:jc w:val="center"/>
+        <w:rPr>
+          <w:b/>
+          <w:i/>
+          <w:u w:val="single"/>
+        </w:rPr>
+      </w:pPr>
+      <w:r>
+        <w:rPr>
+          <w:b/>
+          <w:i/>
+          <w:u w:val="single"/>
+        </w:rPr>
         <w:t>March 17, 2020</w:t>
       </w:r>
     </w:p>
@@ -27,8 +93,16 @@
           <w:ilvl w:val="0"/>
           <w:numId w:val="1"/>
         </w:numPr>
-      </w:pPr>
-      <w:r>
+        <w:rPr>
+          <w:b/>
+          <w:sz w:val="28"/>
+        </w:rPr>
+      </w:pPr>
+      <w:r>
+        <w:rPr>
+          <w:b/>
+          <w:sz w:val="28"/>
+        </w:rPr>
         <w:t>INTRODUCTION</w:t>
       </w:r>
     </w:p>
@@ -41,10 +115,21 @@
         </w:numPr>
       </w:pPr>
       <w:r>
+        <w:rPr>
+          <w:b/>
+        </w:rPr>
         <w:t>Background</w:t>
       </w:r>
-      <w:r>
-        <w:br/>
+    </w:p>
+    <w:p>
+      <w:pPr>
+        <w:pStyle w:val="ListParagraph"/>
+        <w:numPr>
+          <w:ilvl w:val="2"/>
+          <w:numId w:val="1"/>
+        </w:numPr>
+      </w:pPr>
+      <w:r>
         <w:t xml:space="preserve">Coffee is the most popular drinking in the world. </w:t>
       </w:r>
       <w:r>
@@ -103,10 +188,21 @@
         </w:numPr>
       </w:pPr>
       <w:r>
+        <w:rPr>
+          <w:b/>
+        </w:rPr>
         <w:t>Problems</w:t>
       </w:r>
-      <w:r>
-        <w:br/>
+    </w:p>
+    <w:p>
+      <w:pPr>
+        <w:pStyle w:val="ListParagraph"/>
+        <w:numPr>
+          <w:ilvl w:val="2"/>
+          <w:numId w:val="1"/>
+        </w:numPr>
+      </w:pPr>
+      <w:r>
         <w:t xml:space="preserve">In Ho Chi Minh City, we have 24 districts with 324 wards. Some districts with high population density, other low population density. And we have millions of coffee shops in these districts, find out where can we open a new coffee shop is a </w:t>
       </w:r>
       <w:r>
@@ -123,9 +219,31 @@
           <w:ilvl w:val="0"/>
           <w:numId w:val="1"/>
         </w:numPr>
-      </w:pPr>
-      <w:r>
-        <w:t>DATA ACQUISITION AND CLEANING</w:t>
+        <w:rPr>
+          <w:b/>
+          <w:sz w:val="28"/>
+        </w:rPr>
+      </w:pPr>
+      <w:r>
+        <w:rPr>
+          <w:b/>
+          <w:sz w:val="28"/>
+        </w:rPr>
+        <w:t xml:space="preserve">DATA ACQUISITION AND </w:t>
+      </w:r>
+      <w:r>
+        <w:rPr>
+          <w:b/>
+          <w:sz w:val="28"/>
+        </w:rPr>
+        <w:t xml:space="preserve">DATA </w:t>
+      </w:r>
+      <w:r>
+        <w:rPr>
+          <w:b/>
+          <w:sz w:val="28"/>
+        </w:rPr>
+        <w:t>CLEANING</w:t>
       </w:r>
     </w:p>
     <w:p>
@@ -135,12 +253,27 @@
           <w:ilvl w:val="1"/>
           <w:numId w:val="1"/>
         </w:numPr>
-      </w:pPr>
-      <w:r>
+        <w:rPr>
+          <w:sz w:val="24"/>
+        </w:rPr>
+      </w:pPr>
+      <w:r>
+        <w:rPr>
+          <w:b/>
+          <w:sz w:val="24"/>
+        </w:rPr>
         <w:t>Data Source</w:t>
       </w:r>
-      <w:r>
-        <w:br/>
+    </w:p>
+    <w:p>
+      <w:pPr>
+        <w:pStyle w:val="ListParagraph"/>
+        <w:numPr>
+          <w:ilvl w:val="2"/>
+          <w:numId w:val="1"/>
+        </w:numPr>
+      </w:pPr>
+      <w:r>
         <w:t xml:space="preserve">District Code, District Name, Population, </w:t>
       </w:r>
       <w:r>
@@ -182,25 +315,56 @@
           <w:ilvl w:val="1"/>
           <w:numId w:val="1"/>
         </w:numPr>
-      </w:pPr>
-      <w:r>
+        <w:rPr>
+          <w:sz w:val="24"/>
+        </w:rPr>
+      </w:pPr>
+      <w:r>
+        <w:rPr>
+          <w:b/>
+          <w:sz w:val="24"/>
+        </w:rPr>
         <w:t xml:space="preserve">Data </w:t>
       </w:r>
       <w:r>
+        <w:rPr>
+          <w:b/>
+          <w:sz w:val="24"/>
+        </w:rPr>
         <w:t xml:space="preserve">collection and data </w:t>
       </w:r>
       <w:r>
+        <w:rPr>
+          <w:b/>
+          <w:sz w:val="24"/>
+        </w:rPr>
         <w:t>cleaning</w:t>
       </w:r>
-      <w:r>
-        <w:br/>
+    </w:p>
+    <w:p>
+      <w:pPr>
+        <w:pStyle w:val="ListParagraph"/>
+        <w:numPr>
+          <w:ilvl w:val="2"/>
+          <w:numId w:val="1"/>
+        </w:numPr>
+      </w:pPr>
+      <w:r>
         <w:t>Data download and scraped from multiple sources. Data from Wikipedia contain population and acreage without ward code and district code, data from official Ho Chi Minh City government website contain ward code and district code. We need to define a list of district code and combine two data frames into one data frame.</w:t>
       </w:r>
       <w:r>
         <w:t xml:space="preserve"> </w:t>
       </w:r>
-      <w:r>
-        <w:br/>
+    </w:p>
+    <w:p>
+      <w:pPr>
+        <w:pStyle w:val="ListParagraph"/>
+        <w:numPr>
+          <w:ilvl w:val="2"/>
+          <w:numId w:val="1"/>
+        </w:numPr>
+      </w:pPr>
+      <w:r>
         <w:t xml:space="preserve">Getting longitude and </w:t>
       </w:r>
       <w:r>
@@ -210,29 +374,34 @@
         <w:t xml:space="preserve"> from google API. Because of the diverse shapes of the ward, and coordinates getting from API is not in the middle of the ward. I trying to get </w:t>
       </w:r>
       <w:r>
-        <w:t xml:space="preserve">the </w:t>
-      </w:r>
-      <w:r>
-        <w:t>exact</w:t>
+        <w:t>the exact</w:t>
       </w:r>
       <w:r>
         <w:t xml:space="preserve"> central point of each ward hand by hand using google map.</w:t>
       </w:r>
-      <w:r>
-        <w:br/>
-        <w:t xml:space="preserve">Getting data from foursquare using radius in foursquare API. Radius will be found be getting average </w:t>
-      </w:r>
-      <w:r>
-        <w:t>acreage</w:t>
-      </w:r>
-      <w:r>
-        <w:t xml:space="preserve"> each ward. He</w:t>
+    </w:p>
+    <w:p>
+      <w:pPr>
+        <w:pStyle w:val="ListParagraph"/>
+        <w:numPr>
+          <w:ilvl w:val="2"/>
+          <w:numId w:val="1"/>
+        </w:numPr>
+        <w:rPr>
+          <w:rFonts w:eastAsiaTheme="minorEastAsia"/>
+        </w:rPr>
+      </w:pPr>
+      <w:r>
+        <w:t>Getting data from foursquare using radius in foursquare API. Radius will be found be getting average acreage each ward. He</w:t>
       </w:r>
       <w:r>
         <w:t xml:space="preserve">re is radius </w:t>
       </w:r>
       <w:r>
         <w:t>formula</w:t>
+      </w:r>
+      <w:r>
+        <w:t>:</w:t>
       </w:r>
       <w:r>
         <w:br/>
@@ -261,22 +430,55 @@
                 <w:rPr>
                   <w:rFonts w:ascii="Cambria Math" w:hAnsi="Cambria Math"/>
                 </w:rPr>
-                <m:t>average acreage/π</m:t>
+                <m:t>average</m:t>
               </m:r>
+              <m:f>
+                <m:fPr>
+                  <m:ctrlPr>
+                    <w:rPr>
+                      <w:rFonts w:ascii="Cambria Math" w:hAnsi="Cambria Math"/>
+                      <w:i/>
+                    </w:rPr>
+                  </m:ctrlPr>
+                </m:fPr>
+                <m:num>
+                  <m:r>
+                    <w:rPr>
+                      <w:rFonts w:ascii="Cambria Math" w:hAnsi="Cambria Math"/>
+                    </w:rPr>
+                    <m:t>acreage</m:t>
+                  </m:r>
+                </m:num>
+                <m:den>
+                  <m:r>
+                    <w:rPr>
+                      <w:rFonts w:ascii="Cambria Math" w:hAnsi="Cambria Math"/>
+                    </w:rPr>
+                    <m:t>π</m:t>
+                  </m:r>
+                </m:den>
+              </m:f>
             </m:e>
           </m:rad>
-          <m:r>
-            <w:rPr>
-              <w:rFonts w:eastAsiaTheme="minorEastAsia"/>
-            </w:rPr>
-            <w:br/>
-          </m:r>
         </m:oMath>
       </m:oMathPara>
-      <w:r>
-        <w:rPr>
-          <w:rFonts w:eastAsiaTheme="minorEastAsia"/>
-        </w:rPr>
+    </w:p>
+    <w:p>
+      <w:pPr>
+        <w:pStyle w:val="ListParagraph"/>
+        <w:numPr>
+          <w:ilvl w:val="2"/>
+          <w:numId w:val="1"/>
+        </w:numPr>
+        <w:rPr>
+          <w:rFonts w:eastAsiaTheme="minorEastAsia"/>
+        </w:rPr>
+      </w:pPr>
+      <w:r>
+        <w:rPr>
+          <w:rFonts w:eastAsiaTheme="minorEastAsia"/>
+        </w:rPr>
+        <w:lastRenderedPageBreak/>
         <w:t>After we got longitude and latitude</w:t>
       </w:r>
       <w:r>
@@ -313,7 +515,19 @@
         <w:rPr>
           <w:rFonts w:eastAsiaTheme="minorEastAsia"/>
         </w:rPr>
-        <w:t>.  We will a</w:t>
+        <w:t>.  We will</w:t>
+      </w:r>
+      <w:r>
+        <w:rPr>
+          <w:rFonts w:eastAsiaTheme="minorEastAsia"/>
+        </w:rPr>
+        <w:t xml:space="preserve"> get</w:t>
+      </w:r>
+      <w:r>
+        <w:rPr>
+          <w:rFonts w:eastAsiaTheme="minorEastAsia"/>
+        </w:rPr>
+        <w:t xml:space="preserve"> a</w:t>
       </w:r>
       <w:r>
         <w:rPr>
@@ -334,7 +548,13 @@
         <w:rPr>
           <w:rFonts w:eastAsiaTheme="minorEastAsia"/>
         </w:rPr>
-        <w:t>. Coffee shop venues categories which are all kind of coffee shop in Ho C</w:t>
+        <w:t xml:space="preserve"> : c</w:t>
+      </w:r>
+      <w:r>
+        <w:rPr>
+          <w:rFonts w:eastAsiaTheme="minorEastAsia"/>
+        </w:rPr>
+        <w:t>offee shop venues categories which are all kind of coffee shop in Ho C</w:t>
       </w:r>
       <w:r>
         <w:rPr>
@@ -434,10 +654,7 @@
         <w:t xml:space="preserve">We will analyze our data base on 2 features: average </w:t>
       </w:r>
       <w:r>
-        <w:t>acreage</w:t>
-      </w:r>
-      <w:r>
-        <w:t xml:space="preserve"> per venues and average population per venues each district. </w:t>
+        <w:t xml:space="preserve">acreage per venues and average population per venues each district. </w:t>
       </w:r>
     </w:p>
     <w:p>
@@ -447,9 +664,16 @@
           <w:ilvl w:val="0"/>
           <w:numId w:val="1"/>
         </w:numPr>
-      </w:pPr>
-      <w:r>
-        <w:lastRenderedPageBreak/>
+        <w:rPr>
+          <w:b/>
+          <w:sz w:val="28"/>
+        </w:rPr>
+      </w:pPr>
+      <w:r>
+        <w:rPr>
+          <w:b/>
+          <w:sz w:val="28"/>
+        </w:rPr>
         <w:t>EXPLORATORY DATA ANALYSIS</w:t>
       </w:r>
     </w:p>
@@ -460,16 +684,35 @@
           <w:ilvl w:val="1"/>
           <w:numId w:val="1"/>
         </w:numPr>
-      </w:pPr>
-      <w:r>
+        <w:rPr>
+          <w:b/>
+          <w:sz w:val="24"/>
+        </w:rPr>
+      </w:pPr>
+      <w:r>
+        <w:rPr>
+          <w:b/>
+          <w:sz w:val="24"/>
+        </w:rPr>
         <w:t>Calculation of population density</w:t>
       </w:r>
-      <w:r>
-        <w:br/>
+    </w:p>
+    <w:p>
+      <w:pPr>
+        <w:pStyle w:val="ListParagraph"/>
+        <w:numPr>
+          <w:ilvl w:val="2"/>
+          <w:numId w:val="1"/>
+        </w:numPr>
+      </w:pPr>
+      <w:r>
         <w:t xml:space="preserve">We don’t want our coffee shop open in rural area which is low population density. We will choose districts which are have high or average number of </w:t>
       </w:r>
       <w:r>
         <w:t>population density.</w:t>
+      </w:r>
+      <w:r>
+        <w:br/>
       </w:r>
       <w:r>
         <w:br/>
@@ -531,30 +774,778 @@
         <w:br/>
       </w:r>
       <w:r>
+        <w:br/>
+      </w:r>
+      <w:r>
         <w:t xml:space="preserve">Most of the districts have population density higher than 10000 </w:t>
       </w:r>
       <w:r>
         <w:t>persons</w:t>
       </w:r>
       <w:r>
-        <w:t xml:space="preserve"> per acreage. We will segment our districts into 3 segments low density which is lower than 10000, average density which is between 10000 and 30000 and high density which is higher than 30000 </w:t>
+        <w:t xml:space="preserve"> per acreage</w:t>
+      </w:r>
+      <w:r>
+        <w:rPr>
+          <w:rFonts w:eastAsiaTheme="minorEastAsia" w:hAnsi="Trebuchet MS"/>
+          <w:color w:val="000000" w:themeColor="text1"/>
+          <w:kern w:val="24"/>
+          <w:sz w:val="36"/>
+          <w:szCs w:val="36"/>
+        </w:rPr>
+        <w:t xml:space="preserve"> </w:t>
+      </w:r>
+      <w:r>
+        <w:t>(km</w:t>
+      </w:r>
+      <w:r>
+        <w:rPr>
+          <w:vertAlign w:val="superscript"/>
+        </w:rPr>
+        <w:t>2</w:t>
+      </w:r>
+      <w:r>
+        <w:t>)</w:t>
+      </w:r>
+      <w:r>
+        <w:t xml:space="preserve">. We will segment our districts into 3 segments low density which is lower than 10000, average density which is between 10000 and 30000 and high density which is higher than 30000 </w:t>
       </w:r>
       <w:r>
         <w:t>persons per acreage</w:t>
       </w:r>
       <w:r>
+        <w:t xml:space="preserve"> </w:t>
+      </w:r>
+      <w:r>
+        <w:t>(km</w:t>
+      </w:r>
+      <w:r>
+        <w:rPr>
+          <w:vertAlign w:val="superscript"/>
+        </w:rPr>
+        <w:t>2</w:t>
+      </w:r>
+      <w:r>
+        <w:t>)</w:t>
+      </w:r>
+      <w:r>
         <w:t>.</w:t>
       </w:r>
       <w:r>
-        <w:t xml:space="preserve"> We only choose districts</w:t>
-      </w:r>
-      <w:bookmarkStart w:id="0" w:name="_GoBack"/>
+        <w:t xml:space="preserve"> We only choose districts with average and high population density</w:t>
+      </w:r>
+      <w:r>
+        <w:rPr>
+          <w:b/>
+        </w:rPr>
+        <w:t xml:space="preserve"> </w:t>
+      </w:r>
+      <w:bookmarkStart w:id="0" w:name="Condition1"/>
+      <w:r>
+        <w:rPr>
+          <w:b/>
+        </w:rPr>
+        <w:t>(</w:t>
+      </w:r>
+      <w:r>
+        <w:rPr>
+          <w:b/>
+        </w:rPr>
+        <w:t>Conclusion 1</w:t>
+      </w:r>
+      <w:r>
+        <w:rPr>
+          <w:b/>
+        </w:rPr>
+        <w:t>)</w:t>
+      </w:r>
+      <w:r>
+        <w:t>.</w:t>
+      </w:r>
       <w:bookmarkEnd w:id="0"/>
-      <w:r>
-        <w:t xml:space="preserve"> with average and high population density.</w:t>
-      </w:r>
-      <w:r>
-        <w:br/>
+    </w:p>
+    <w:p>
+      <w:pPr>
+        <w:pStyle w:val="ListParagraph"/>
+        <w:numPr>
+          <w:ilvl w:val="2"/>
+          <w:numId w:val="1"/>
+        </w:numPr>
+        <w:jc w:val="center"/>
+      </w:pPr>
+      <w:r>
+        <w:rPr>
+          <w:noProof/>
+        </w:rPr>
+        <w:lastRenderedPageBreak/>
+        <w:drawing>
+          <wp:inline distT="0" distB="0" distL="0" distR="0">
+            <wp:extent cx="5943600" cy="3524250"/>
+            <wp:effectExtent l="0" t="0" r="0" b="0"/>
+            <wp:docPr id="2" name="Picture 2"/>
+            <wp:cNvGraphicFramePr>
+              <a:graphicFrameLocks xmlns:a="http://schemas.openxmlformats.org/drawingml/2006/main" noChangeAspect="1"/>
+            </wp:cNvGraphicFramePr>
+            <a:graphic xmlns:a="http://schemas.openxmlformats.org/drawingml/2006/main">
+              <a:graphicData uri="http://schemas.openxmlformats.org/drawingml/2006/picture">
+                <pic:pic xmlns:pic="http://schemas.openxmlformats.org/drawingml/2006/picture">
+                  <pic:nvPicPr>
+                    <pic:cNvPr id="0" name="Picture 1"/>
+                    <pic:cNvPicPr>
+                      <a:picLocks noChangeAspect="1" noChangeArrowheads="1"/>
+                    </pic:cNvPicPr>
+                  </pic:nvPicPr>
+                  <pic:blipFill>
+                    <a:blip r:embed="rId9" cstate="print">
+                      <a:extLst>
+                        <a:ext uri="{28A0092B-C50C-407E-A947-70E740481C1C}">
+                          <a14:useLocalDpi xmlns:a14="http://schemas.microsoft.com/office/drawing/2010/main" val="0"/>
+                        </a:ext>
+                      </a:extLst>
+                    </a:blip>
+                    <a:srcRect/>
+                    <a:stretch>
+                      <a:fillRect/>
+                    </a:stretch>
+                  </pic:blipFill>
+                  <pic:spPr bwMode="auto">
+                    <a:xfrm>
+                      <a:off x="0" y="0"/>
+                      <a:ext cx="5943600" cy="3524250"/>
+                    </a:xfrm>
+                    <a:prstGeom prst="rect">
+                      <a:avLst/>
+                    </a:prstGeom>
+                    <a:noFill/>
+                    <a:ln>
+                      <a:noFill/>
+                    </a:ln>
+                  </pic:spPr>
+                </pic:pic>
+              </a:graphicData>
+            </a:graphic>
+          </wp:inline>
+        </w:drawing>
+      </w:r>
+      <w:r>
+        <w:br/>
+        <w:t>(Population map on folium)</w:t>
+      </w:r>
+    </w:p>
+    <w:p>
+      <w:pPr>
+        <w:pStyle w:val="ListParagraph"/>
+        <w:numPr>
+          <w:ilvl w:val="2"/>
+          <w:numId w:val="1"/>
+        </w:numPr>
+      </w:pPr>
+      <w:r>
+        <w:t>We are only select districts which average and high-density areas (green and blue circle). They are in the center of the City.</w:t>
+      </w:r>
+    </w:p>
+    <w:p>
+      <w:pPr>
+        <w:pStyle w:val="ListParagraph"/>
+        <w:numPr>
+          <w:ilvl w:val="1"/>
+          <w:numId w:val="1"/>
+        </w:numPr>
+        <w:rPr>
+          <w:b/>
+          <w:sz w:val="24"/>
+        </w:rPr>
+      </w:pPr>
+      <w:r>
+        <w:rPr>
+          <w:b/>
+          <w:sz w:val="24"/>
+        </w:rPr>
+        <w:t xml:space="preserve">Cluster districts using </w:t>
+      </w:r>
+      <w:proofErr w:type="spellStart"/>
+      <w:r>
+        <w:rPr>
+          <w:b/>
+          <w:sz w:val="24"/>
+        </w:rPr>
+        <w:t>KMeans</w:t>
+      </w:r>
+      <w:proofErr w:type="spellEnd"/>
+      <w:r>
+        <w:rPr>
+          <w:b/>
+          <w:sz w:val="24"/>
+        </w:rPr>
+        <w:t>.</w:t>
+      </w:r>
+    </w:p>
+    <w:p>
+      <w:pPr>
+        <w:pStyle w:val="ListParagraph"/>
+        <w:numPr>
+          <w:ilvl w:val="2"/>
+          <w:numId w:val="1"/>
+        </w:numPr>
+      </w:pPr>
+      <w:r>
+        <w:t xml:space="preserve">Cluster districts into 4 </w:t>
+      </w:r>
+      <w:r>
+        <w:t>segment:</w:t>
+      </w:r>
+      <w:r>
+        <w:br/>
+      </w:r>
+      <w:r>
+        <w:br/>
+      </w:r>
+      <w:r>
+        <w:rPr>
+          <w:noProof/>
+        </w:rPr>
+        <w:lastRenderedPageBreak/>
+        <w:drawing>
+          <wp:inline distT="0" distB="0" distL="0" distR="0">
+            <wp:extent cx="5943600" cy="4222750"/>
+            <wp:effectExtent l="0" t="0" r="0" b="6350"/>
+            <wp:docPr id="3" name="Picture 3"/>
+            <wp:cNvGraphicFramePr>
+              <a:graphicFrameLocks xmlns:a="http://schemas.openxmlformats.org/drawingml/2006/main" noChangeAspect="1"/>
+            </wp:cNvGraphicFramePr>
+            <a:graphic xmlns:a="http://schemas.openxmlformats.org/drawingml/2006/main">
+              <a:graphicData uri="http://schemas.openxmlformats.org/drawingml/2006/picture">
+                <pic:pic xmlns:pic="http://schemas.openxmlformats.org/drawingml/2006/picture">
+                  <pic:nvPicPr>
+                    <pic:cNvPr id="0" name="Picture 2"/>
+                    <pic:cNvPicPr>
+                      <a:picLocks noChangeAspect="1" noChangeArrowheads="1"/>
+                    </pic:cNvPicPr>
+                  </pic:nvPicPr>
+                  <pic:blipFill>
+                    <a:blip r:embed="rId10">
+                      <a:extLst>
+                        <a:ext uri="{28A0092B-C50C-407E-A947-70E740481C1C}">
+                          <a14:useLocalDpi xmlns:a14="http://schemas.microsoft.com/office/drawing/2010/main" val="0"/>
+                        </a:ext>
+                      </a:extLst>
+                    </a:blip>
+                    <a:srcRect/>
+                    <a:stretch>
+                      <a:fillRect/>
+                    </a:stretch>
+                  </pic:blipFill>
+                  <pic:spPr bwMode="auto">
+                    <a:xfrm>
+                      <a:off x="0" y="0"/>
+                      <a:ext cx="5943600" cy="4222750"/>
+                    </a:xfrm>
+                    <a:prstGeom prst="rect">
+                      <a:avLst/>
+                    </a:prstGeom>
+                    <a:noFill/>
+                    <a:ln>
+                      <a:noFill/>
+                    </a:ln>
+                  </pic:spPr>
+                </pic:pic>
+              </a:graphicData>
+            </a:graphic>
+          </wp:inline>
+        </w:drawing>
+      </w:r>
+      <w:r>
+        <w:br/>
+      </w:r>
+      <w:r>
+        <w:br/>
+        <w:t xml:space="preserve">We can easily observe that cluster number 0 with low number of Acreage per venues and low number of Population per venues. </w:t>
+      </w:r>
+      <w:r>
+        <w:t>This means we have</w:t>
+      </w:r>
+      <w:r>
+        <w:t xml:space="preserve"> many venues in this cluster. We will have many competitors in these districts if we decide to open a new coffee shop. So we will exclude this cluster from the data frame, we only keep districts in cluster number 1, number 2, number 3.</w:t>
+      </w:r>
+      <w:r>
+        <w:t xml:space="preserve"> </w:t>
+      </w:r>
+      <w:r>
+        <w:t xml:space="preserve">We got </w:t>
+      </w:r>
+      <w:r>
+        <w:t xml:space="preserve">the </w:t>
+      </w:r>
+      <w:r>
+        <w:t>total of 96 wards in the remaining district.</w:t>
+      </w:r>
+    </w:p>
+    <w:p>
+      <w:pPr>
+        <w:pStyle w:val="ListParagraph"/>
+        <w:numPr>
+          <w:ilvl w:val="1"/>
+          <w:numId w:val="1"/>
+        </w:numPr>
+      </w:pPr>
+      <w:r>
+        <w:rPr>
+          <w:b/>
+          <w:sz w:val="24"/>
+        </w:rPr>
+        <w:t>Cluster wards and find the best ward which could open a new coffee shop.</w:t>
+      </w:r>
+      <w:r>
+        <w:rPr>
+          <w:b/>
+        </w:rPr>
+        <w:br/>
+      </w:r>
+    </w:p>
+    <w:p>
+      <w:pPr>
+        <w:pStyle w:val="ListParagraph"/>
+        <w:numPr>
+          <w:ilvl w:val="2"/>
+          <w:numId w:val="1"/>
+        </w:numPr>
+      </w:pPr>
+      <w:r>
+        <w:t xml:space="preserve">Cluster wards in remain district into 3 </w:t>
+      </w:r>
+      <w:r>
+        <w:t>cluster</w:t>
+      </w:r>
+      <w:r>
+        <w:t>:</w:t>
+      </w:r>
+      <w:r>
+        <w:t xml:space="preserve"> a</w:t>
+      </w:r>
+      <w:r>
+        <w:t xml:space="preserve">nalyze each </w:t>
+      </w:r>
+      <w:r>
+        <w:t>cluster</w:t>
+      </w:r>
+      <w:r>
+        <w:t>.</w:t>
+      </w:r>
+      <w:r>
+        <w:br/>
+      </w:r>
+      <w:r>
+        <w:br/>
+      </w:r>
+      <w:r>
+        <w:rPr>
+          <w:noProof/>
+        </w:rPr>
+        <w:lastRenderedPageBreak/>
+        <w:drawing>
+          <wp:inline distT="0" distB="0" distL="0" distR="0">
+            <wp:extent cx="5937250" cy="2209800"/>
+            <wp:effectExtent l="0" t="0" r="6350" b="0"/>
+            <wp:docPr id="4" name="Picture 4"/>
+            <wp:cNvGraphicFramePr>
+              <a:graphicFrameLocks xmlns:a="http://schemas.openxmlformats.org/drawingml/2006/main" noChangeAspect="1"/>
+            </wp:cNvGraphicFramePr>
+            <a:graphic xmlns:a="http://schemas.openxmlformats.org/drawingml/2006/main">
+              <a:graphicData uri="http://schemas.openxmlformats.org/drawingml/2006/picture">
+                <pic:pic xmlns:pic="http://schemas.openxmlformats.org/drawingml/2006/picture">
+                  <pic:nvPicPr>
+                    <pic:cNvPr id="0" name="Picture 3"/>
+                    <pic:cNvPicPr>
+                      <a:picLocks noChangeAspect="1" noChangeArrowheads="1"/>
+                    </pic:cNvPicPr>
+                  </pic:nvPicPr>
+                  <pic:blipFill>
+                    <a:blip r:embed="rId11">
+                      <a:extLst>
+                        <a:ext uri="{28A0092B-C50C-407E-A947-70E740481C1C}">
+                          <a14:useLocalDpi xmlns:a14="http://schemas.microsoft.com/office/drawing/2010/main" val="0"/>
+                        </a:ext>
+                      </a:extLst>
+                    </a:blip>
+                    <a:srcRect/>
+                    <a:stretch>
+                      <a:fillRect/>
+                    </a:stretch>
+                  </pic:blipFill>
+                  <pic:spPr bwMode="auto">
+                    <a:xfrm>
+                      <a:off x="0" y="0"/>
+                      <a:ext cx="5937250" cy="2209800"/>
+                    </a:xfrm>
+                    <a:prstGeom prst="rect">
+                      <a:avLst/>
+                    </a:prstGeom>
+                    <a:noFill/>
+                    <a:ln>
+                      <a:noFill/>
+                    </a:ln>
+                  </pic:spPr>
+                </pic:pic>
+              </a:graphicData>
+            </a:graphic>
+          </wp:inline>
+        </w:drawing>
+      </w:r>
+      <w:r>
+        <w:br/>
+      </w:r>
+    </w:p>
+    <w:p>
+      <w:pPr>
+        <w:pStyle w:val="ListParagraph"/>
+        <w:numPr>
+          <w:ilvl w:val="2"/>
+          <w:numId w:val="1"/>
+        </w:numPr>
+      </w:pPr>
+      <w:r>
+        <w:t xml:space="preserve">With cluster number 0: </w:t>
+      </w:r>
+      <w:r>
+        <w:t xml:space="preserve">There are less venues location on this </w:t>
+      </w:r>
+      <w:r>
+        <w:t>cluster</w:t>
+      </w:r>
+      <w:r>
+        <w:t xml:space="preserve"> (less than 10 venues for each wards). </w:t>
+      </w:r>
+      <w:r>
+        <w:t>This means they</w:t>
+      </w:r>
+      <w:r>
+        <w:t xml:space="preserve"> are rural areas with limit of entertainment, building and other services. We don’t want to open a new coffee shop in this area. We will removed this </w:t>
+      </w:r>
+      <w:r>
+        <w:t>cluster</w:t>
+      </w:r>
+      <w:r>
+        <w:t xml:space="preserve"> from our data frame</w:t>
+      </w:r>
+      <w:r>
+        <w:t>.</w:t>
+      </w:r>
+      <w:r>
+        <w:br/>
+      </w:r>
+      <w:r>
+        <w:br/>
+      </w:r>
+      <w:r>
+        <w:rPr>
+          <w:noProof/>
+        </w:rPr>
+        <w:drawing>
+          <wp:inline distT="0" distB="0" distL="0" distR="0">
+            <wp:extent cx="5943600" cy="2287270"/>
+            <wp:effectExtent l="0" t="0" r="0" b="0"/>
+            <wp:docPr id="5" name="Picture 5"/>
+            <wp:cNvGraphicFramePr>
+              <a:graphicFrameLocks xmlns:a="http://schemas.openxmlformats.org/drawingml/2006/main" noChangeAspect="1"/>
+            </wp:cNvGraphicFramePr>
+            <a:graphic xmlns:a="http://schemas.openxmlformats.org/drawingml/2006/main">
+              <a:graphicData uri="http://schemas.openxmlformats.org/drawingml/2006/picture">
+                <pic:pic xmlns:pic="http://schemas.openxmlformats.org/drawingml/2006/picture">
+                  <pic:nvPicPr>
+                    <pic:cNvPr id="5" name="wards_cluster_1_hist.png"/>
+                    <pic:cNvPicPr/>
+                  </pic:nvPicPr>
+                  <pic:blipFill>
+                    <a:blip r:embed="rId12">
+                      <a:extLst>
+                        <a:ext uri="{28A0092B-C50C-407E-A947-70E740481C1C}">
+                          <a14:useLocalDpi xmlns:a14="http://schemas.microsoft.com/office/drawing/2010/main" val="0"/>
+                        </a:ext>
+                      </a:extLst>
+                    </a:blip>
+                    <a:stretch>
+                      <a:fillRect/>
+                    </a:stretch>
+                  </pic:blipFill>
+                  <pic:spPr>
+                    <a:xfrm>
+                      <a:off x="0" y="0"/>
+                      <a:ext cx="5943600" cy="2287270"/>
+                    </a:xfrm>
+                    <a:prstGeom prst="rect">
+                      <a:avLst/>
+                    </a:prstGeom>
+                  </pic:spPr>
+                </pic:pic>
+              </a:graphicData>
+            </a:graphic>
+          </wp:inline>
+        </w:drawing>
+      </w:r>
+      <w:r>
+        <w:br/>
+      </w:r>
+      <w:r>
+        <w:rPr>
+          <w:noProof/>
+        </w:rPr>
+        <w:drawing>
+          <wp:inline distT="0" distB="0" distL="0" distR="0">
+            <wp:extent cx="5943600" cy="2251710"/>
+            <wp:effectExtent l="0" t="0" r="0" b="0"/>
+            <wp:docPr id="6" name="Picture 6"/>
+            <wp:cNvGraphicFramePr>
+              <a:graphicFrameLocks xmlns:a="http://schemas.openxmlformats.org/drawingml/2006/main" noChangeAspect="1"/>
+            </wp:cNvGraphicFramePr>
+            <a:graphic xmlns:a="http://schemas.openxmlformats.org/drawingml/2006/main">
+              <a:graphicData uri="http://schemas.openxmlformats.org/drawingml/2006/picture">
+                <pic:pic xmlns:pic="http://schemas.openxmlformats.org/drawingml/2006/picture">
+                  <pic:nvPicPr>
+                    <pic:cNvPr id="6" name="wards_cluster_2_hist.png"/>
+                    <pic:cNvPicPr/>
+                  </pic:nvPicPr>
+                  <pic:blipFill>
+                    <a:blip r:embed="rId13">
+                      <a:extLst>
+                        <a:ext uri="{28A0092B-C50C-407E-A947-70E740481C1C}">
+                          <a14:useLocalDpi xmlns:a14="http://schemas.microsoft.com/office/drawing/2010/main" val="0"/>
+                        </a:ext>
+                      </a:extLst>
+                    </a:blip>
+                    <a:stretch>
+                      <a:fillRect/>
+                    </a:stretch>
+                  </pic:blipFill>
+                  <pic:spPr>
+                    <a:xfrm>
+                      <a:off x="0" y="0"/>
+                      <a:ext cx="5943600" cy="2251710"/>
+                    </a:xfrm>
+                    <a:prstGeom prst="rect">
+                      <a:avLst/>
+                    </a:prstGeom>
+                  </pic:spPr>
+                </pic:pic>
+              </a:graphicData>
+            </a:graphic>
+          </wp:inline>
+        </w:drawing>
+      </w:r>
+      <w:r>
+        <w:br/>
+      </w:r>
+    </w:p>
+    <w:p>
+      <w:pPr>
+        <w:pStyle w:val="ListParagraph"/>
+        <w:numPr>
+          <w:ilvl w:val="2"/>
+          <w:numId w:val="1"/>
+        </w:numPr>
+      </w:pPr>
+      <w:r>
+        <w:lastRenderedPageBreak/>
+        <w:t xml:space="preserve">These </w:t>
+      </w:r>
+      <w:r>
+        <w:t>clusters</w:t>
+      </w:r>
+      <w:r>
+        <w:t xml:space="preserve"> have </w:t>
+      </w:r>
+      <w:r>
+        <w:t>a</w:t>
+      </w:r>
+      <w:r>
+        <w:t xml:space="preserve"> high number of venues for each ward. We will keep them and continue to analyze them.</w:t>
+      </w:r>
+      <w:r>
+        <w:t xml:space="preserve"> They also have a high number (around 50 venues each ward) of short term venues </w:t>
+      </w:r>
+      <w:r>
+        <w:t xml:space="preserve">which is entertainment services. We don’t need to analyze number of short term venues on two remaining clusters, because they are the same. </w:t>
+      </w:r>
+      <w:r>
+        <w:t>We are continuing</w:t>
+      </w:r>
+      <w:r>
+        <w:t xml:space="preserve"> to analyze the number of coffee and the number of long term venues.</w:t>
+      </w:r>
+      <w:r>
+        <w:br/>
+      </w:r>
+      <w:r>
+        <w:rPr>
+          <w:noProof/>
+        </w:rPr>
+        <w:drawing>
+          <wp:inline distT="0" distB="0" distL="0" distR="0">
+            <wp:extent cx="4191000" cy="4000500"/>
+            <wp:effectExtent l="0" t="0" r="0" b="0"/>
+            <wp:docPr id="7" name="Picture 7"/>
+            <wp:cNvGraphicFramePr>
+              <a:graphicFrameLocks xmlns:a="http://schemas.openxmlformats.org/drawingml/2006/main" noChangeAspect="1"/>
+            </wp:cNvGraphicFramePr>
+            <a:graphic xmlns:a="http://schemas.openxmlformats.org/drawingml/2006/main">
+              <a:graphicData uri="http://schemas.openxmlformats.org/drawingml/2006/picture">
+                <pic:pic xmlns:pic="http://schemas.openxmlformats.org/drawingml/2006/picture">
+                  <pic:nvPicPr>
+                    <pic:cNvPr id="0" name="Picture 4"/>
+                    <pic:cNvPicPr>
+                      <a:picLocks noChangeAspect="1" noChangeArrowheads="1"/>
+                    </pic:cNvPicPr>
+                  </pic:nvPicPr>
+                  <pic:blipFill>
+                    <a:blip r:embed="rId14">
+                      <a:extLst>
+                        <a:ext uri="{28A0092B-C50C-407E-A947-70E740481C1C}">
+                          <a14:useLocalDpi xmlns:a14="http://schemas.microsoft.com/office/drawing/2010/main" val="0"/>
+                        </a:ext>
+                      </a:extLst>
+                    </a:blip>
+                    <a:srcRect/>
+                    <a:stretch>
+                      <a:fillRect/>
+                    </a:stretch>
+                  </pic:blipFill>
+                  <pic:spPr bwMode="auto">
+                    <a:xfrm>
+                      <a:off x="0" y="0"/>
+                      <a:ext cx="4191000" cy="4000500"/>
+                    </a:xfrm>
+                    <a:prstGeom prst="rect">
+                      <a:avLst/>
+                    </a:prstGeom>
+                    <a:noFill/>
+                    <a:ln>
+                      <a:noFill/>
+                    </a:ln>
+                  </pic:spPr>
+                </pic:pic>
+              </a:graphicData>
+            </a:graphic>
+          </wp:inline>
+        </w:drawing>
+      </w:r>
+      <w:r>
+        <w:br/>
+      </w:r>
+    </w:p>
+    <w:p>
+      <w:pPr>
+        <w:pStyle w:val="ListParagraph"/>
+        <w:numPr>
+          <w:ilvl w:val="2"/>
+          <w:numId w:val="1"/>
+        </w:numPr>
+      </w:pPr>
+      <w:r>
+        <w:t>Cluster number 1 with low number of long term venues than cluster number 2. We also have low number of coffee shops in cluster number 1 than cluster number 2. So we will choose cluster number 1 with low competitors but only choose the wards with high number of long term venues in this cluster (higher than 30 venues).</w:t>
+      </w:r>
+    </w:p>
+    <w:p>
+      <w:pPr>
+        <w:pStyle w:val="ListParagraph"/>
+        <w:numPr>
+          <w:ilvl w:val="1"/>
+          <w:numId w:val="1"/>
+        </w:numPr>
+      </w:pPr>
+      <w:r>
+        <w:rPr>
+          <w:b/>
+          <w:sz w:val="24"/>
+        </w:rPr>
+        <w:t>Final data frame after analyze</w:t>
+      </w:r>
+      <w:r>
+        <w:br/>
+      </w:r>
+    </w:p>
+    <w:p>
+      <w:pPr>
+        <w:pStyle w:val="ListParagraph"/>
+        <w:numPr>
+          <w:ilvl w:val="2"/>
+          <w:numId w:val="1"/>
+        </w:numPr>
+      </w:pPr>
+      <w:r>
+        <w:t xml:space="preserve">We only choose wards in average and high population density area in </w:t>
+      </w:r>
+      <w:hyperlink w:anchor="Condition1" w:history="1">
+        <w:r>
+          <w:rPr>
+            <w:rStyle w:val="Hyperlink"/>
+          </w:rPr>
+          <w:t>conclusion number 1</w:t>
+        </w:r>
+      </w:hyperlink>
+      <w:r>
+        <w:t>.</w:t>
+      </w:r>
+      <w:r>
+        <w:br/>
+      </w:r>
+      <w:r>
+        <w:rPr>
+          <w:noProof/>
+        </w:rPr>
+        <w:lastRenderedPageBreak/>
+        <w:drawing>
+          <wp:inline distT="0" distB="0" distL="0" distR="0">
+            <wp:extent cx="5937250" cy="2190750"/>
+            <wp:effectExtent l="0" t="0" r="6350" b="0"/>
+            <wp:docPr id="8" name="Picture 8"/>
+            <wp:cNvGraphicFramePr>
+              <a:graphicFrameLocks xmlns:a="http://schemas.openxmlformats.org/drawingml/2006/main" noChangeAspect="1"/>
+            </wp:cNvGraphicFramePr>
+            <a:graphic xmlns:a="http://schemas.openxmlformats.org/drawingml/2006/main">
+              <a:graphicData uri="http://schemas.openxmlformats.org/drawingml/2006/picture">
+                <pic:pic xmlns:pic="http://schemas.openxmlformats.org/drawingml/2006/picture">
+                  <pic:nvPicPr>
+                    <pic:cNvPr id="0" name="Picture 5"/>
+                    <pic:cNvPicPr>
+                      <a:picLocks noChangeAspect="1" noChangeArrowheads="1"/>
+                    </pic:cNvPicPr>
+                  </pic:nvPicPr>
+                  <pic:blipFill>
+                    <a:blip r:embed="rId15" cstate="print">
+                      <a:extLst>
+                        <a:ext uri="{28A0092B-C50C-407E-A947-70E740481C1C}">
+                          <a14:useLocalDpi xmlns:a14="http://schemas.microsoft.com/office/drawing/2010/main" val="0"/>
+                        </a:ext>
+                      </a:extLst>
+                    </a:blip>
+                    <a:srcRect/>
+                    <a:stretch>
+                      <a:fillRect/>
+                    </a:stretch>
+                  </pic:blipFill>
+                  <pic:spPr bwMode="auto">
+                    <a:xfrm>
+                      <a:off x="0" y="0"/>
+                      <a:ext cx="5937250" cy="2190750"/>
+                    </a:xfrm>
+                    <a:prstGeom prst="rect">
+                      <a:avLst/>
+                    </a:prstGeom>
+                    <a:noFill/>
+                    <a:ln>
+                      <a:noFill/>
+                    </a:ln>
+                  </pic:spPr>
+                </pic:pic>
+              </a:graphicData>
+            </a:graphic>
+          </wp:inline>
+        </w:drawing>
+      </w:r>
+      <w:r>
+        <w:br/>
+      </w:r>
+      <w:r>
+        <w:t>We only got 3 wards in the average population density. This is final analyze. We will discuss and choose 1 ward to open new coffee shop</w:t>
       </w:r>
       <w:r>
         <w:br/>
@@ -570,10 +1561,257 @@
           <w:ilvl w:val="0"/>
           <w:numId w:val="1"/>
         </w:numPr>
-      </w:pPr>
-      <w:r>
+        <w:rPr>
+          <w:b/>
+          <w:sz w:val="28"/>
+        </w:rPr>
+      </w:pPr>
+      <w:r>
+        <w:rPr>
+          <w:b/>
+          <w:sz w:val="28"/>
+        </w:rPr>
         <w:t>DISCUSSION</w:t>
       </w:r>
+      <w:r>
+        <w:rPr>
+          <w:b/>
+          <w:sz w:val="28"/>
+        </w:rPr>
+        <w:t xml:space="preserve"> AND RESULT</w:t>
+      </w:r>
+    </w:p>
+    <w:p>
+      <w:pPr>
+        <w:pStyle w:val="ListParagraph"/>
+        <w:numPr>
+          <w:ilvl w:val="1"/>
+          <w:numId w:val="1"/>
+        </w:numPr>
+      </w:pPr>
+      <w:r>
+        <w:br/>
+      </w:r>
+      <w:r>
+        <w:rPr>
+          <w:noProof/>
+        </w:rPr>
+        <w:drawing>
+          <wp:inline distT="0" distB="0" distL="0" distR="0">
+            <wp:extent cx="5943600" cy="3100705"/>
+            <wp:effectExtent l="0" t="0" r="0" b="4445"/>
+            <wp:docPr id="9" name="Picture 9"/>
+            <wp:cNvGraphicFramePr>
+              <a:graphicFrameLocks xmlns:a="http://schemas.openxmlformats.org/drawingml/2006/main" noChangeAspect="1"/>
+            </wp:cNvGraphicFramePr>
+            <a:graphic xmlns:a="http://schemas.openxmlformats.org/drawingml/2006/main">
+              <a:graphicData uri="http://schemas.openxmlformats.org/drawingml/2006/picture">
+                <pic:pic xmlns:pic="http://schemas.openxmlformats.org/drawingml/2006/picture">
+                  <pic:nvPicPr>
+                    <pic:cNvPr id="9" name="Other_ward_1.png"/>
+                    <pic:cNvPicPr/>
+                  </pic:nvPicPr>
+                  <pic:blipFill>
+                    <a:blip r:embed="rId16" cstate="print">
+                      <a:extLst>
+                        <a:ext uri="{28A0092B-C50C-407E-A947-70E740481C1C}">
+                          <a14:useLocalDpi xmlns:a14="http://schemas.microsoft.com/office/drawing/2010/main" val="0"/>
+                        </a:ext>
+                      </a:extLst>
+                    </a:blip>
+                    <a:stretch>
+                      <a:fillRect/>
+                    </a:stretch>
+                  </pic:blipFill>
+                  <pic:spPr>
+                    <a:xfrm>
+                      <a:off x="0" y="0"/>
+                      <a:ext cx="5943600" cy="3100705"/>
+                    </a:xfrm>
+                    <a:prstGeom prst="rect">
+                      <a:avLst/>
+                    </a:prstGeom>
+                  </pic:spPr>
+                </pic:pic>
+              </a:graphicData>
+            </a:graphic>
+          </wp:inline>
+        </w:drawing>
+      </w:r>
+      <w:r>
+        <w:br/>
+      </w:r>
+      <w:r>
+        <w:t xml:space="preserve">( </w:t>
+      </w:r>
+      <w:r>
+        <w:t>Image of BINH HUNG HOA AND BINH</w:t>
+      </w:r>
+      <w:r>
+        <w:t xml:space="preserve"> HUNG HOA B ward on google maps )</w:t>
+      </w:r>
+      <w:r>
+        <w:br/>
+      </w:r>
+      <w:r>
+        <w:br/>
+      </w:r>
+      <w:r>
+        <w:t xml:space="preserve">Two wards are in the same district and same area, separated by a road. But they are far from Ho Chi Minh </w:t>
+      </w:r>
+      <w:r>
+        <w:t>downtown</w:t>
+      </w:r>
+      <w:r>
+        <w:t>. And we have more coffee s</w:t>
+      </w:r>
+      <w:r>
+        <w:t xml:space="preserve">hop venues on these 2 wards (26 and </w:t>
+      </w:r>
+      <w:r>
+        <w:t>27 coffee shop venues). So we will not choose these 2 wards to open a new coffee shop.</w:t>
+      </w:r>
+    </w:p>
+    <w:p>
+      <w:pPr>
+        <w:pStyle w:val="ListParagraph"/>
+        <w:numPr>
+          <w:ilvl w:val="1"/>
+          <w:numId w:val="1"/>
+        </w:numPr>
+      </w:pPr>
+      <w:r>
+        <w:lastRenderedPageBreak/>
+        <w:br/>
+      </w:r>
+      <w:r>
+        <w:rPr>
+          <w:noProof/>
+        </w:rPr>
+        <w:drawing>
+          <wp:inline distT="0" distB="0" distL="0" distR="0">
+            <wp:extent cx="5943600" cy="3866515"/>
+            <wp:effectExtent l="0" t="0" r="0" b="635"/>
+            <wp:docPr id="10" name="Picture 10"/>
+            <wp:cNvGraphicFramePr>
+              <a:graphicFrameLocks xmlns:a="http://schemas.openxmlformats.org/drawingml/2006/main" noChangeAspect="1"/>
+            </wp:cNvGraphicFramePr>
+            <a:graphic xmlns:a="http://schemas.openxmlformats.org/drawingml/2006/main">
+              <a:graphicData uri="http://schemas.openxmlformats.org/drawingml/2006/picture">
+                <pic:pic xmlns:pic="http://schemas.openxmlformats.org/drawingml/2006/picture">
+                  <pic:nvPicPr>
+                    <pic:cNvPr id="10" name="An_Lac_Ward.png"/>
+                    <pic:cNvPicPr/>
+                  </pic:nvPicPr>
+                  <pic:blipFill>
+                    <a:blip r:embed="rId17" cstate="print">
+                      <a:extLst>
+                        <a:ext uri="{28A0092B-C50C-407E-A947-70E740481C1C}">
+                          <a14:useLocalDpi xmlns:a14="http://schemas.microsoft.com/office/drawing/2010/main" val="0"/>
+                        </a:ext>
+                      </a:extLst>
+                    </a:blip>
+                    <a:stretch>
+                      <a:fillRect/>
+                    </a:stretch>
+                  </pic:blipFill>
+                  <pic:spPr>
+                    <a:xfrm>
+                      <a:off x="0" y="0"/>
+                      <a:ext cx="5943600" cy="3866515"/>
+                    </a:xfrm>
+                    <a:prstGeom prst="rect">
+                      <a:avLst/>
+                    </a:prstGeom>
+                  </pic:spPr>
+                </pic:pic>
+              </a:graphicData>
+            </a:graphic>
+          </wp:inline>
+        </w:drawing>
+      </w:r>
+      <w:r>
+        <w:br/>
+      </w:r>
+      <w:r>
+        <w:t xml:space="preserve">( </w:t>
+      </w:r>
+      <w:r>
+        <w:t>Ima</w:t>
+      </w:r>
+      <w:r>
+        <w:t>ge of AN LAC WARD on google map )</w:t>
+      </w:r>
+      <w:r>
+        <w:br/>
+      </w:r>
+      <w:r>
+        <w:br/>
+      </w:r>
+      <w:r>
+        <w:t xml:space="preserve">This ward near Ho Chi Minh City </w:t>
+      </w:r>
+      <w:r>
+        <w:t>downtown</w:t>
+      </w:r>
+      <w:r>
+        <w:t>, border of District 10 which is high population and high density of administrative and career agencies.</w:t>
+      </w:r>
+      <w:r>
+        <w:t xml:space="preserve"> </w:t>
+      </w:r>
+      <w:proofErr w:type="spellStart"/>
+      <w:r>
+        <w:t>Võ</w:t>
+      </w:r>
+      <w:proofErr w:type="spellEnd"/>
+      <w:r>
+        <w:t xml:space="preserve"> </w:t>
+      </w:r>
+      <w:proofErr w:type="spellStart"/>
+      <w:r>
+        <w:t>Văn</w:t>
+      </w:r>
+      <w:proofErr w:type="spellEnd"/>
+      <w:r>
+        <w:t xml:space="preserve"> </w:t>
+      </w:r>
+      <w:proofErr w:type="spellStart"/>
+      <w:r>
+        <w:t>Kiệt</w:t>
+      </w:r>
+      <w:proofErr w:type="spellEnd"/>
+      <w:r>
+        <w:t xml:space="preserve"> Street and </w:t>
+      </w:r>
+      <w:proofErr w:type="spellStart"/>
+      <w:r>
+        <w:t>Kinh</w:t>
+      </w:r>
+      <w:proofErr w:type="spellEnd"/>
+      <w:r>
+        <w:t xml:space="preserve"> Duong </w:t>
+      </w:r>
+      <w:proofErr w:type="spellStart"/>
+      <w:r>
+        <w:t>Vuong</w:t>
+      </w:r>
+      <w:proofErr w:type="spellEnd"/>
+      <w:r>
+        <w:t xml:space="preserve"> Street are arterial roads in Ho Chi Minh City which is run through</w:t>
+      </w:r>
+      <w:r>
+        <w:t xml:space="preserve"> most of this wards area. We have</w:t>
+      </w:r>
+      <w:r>
+        <w:t xml:space="preserve"> lot of department, one industry park, 2 park in around this ward.</w:t>
+      </w:r>
+      <w:r>
+        <w:t xml:space="preserve"> </w:t>
+      </w:r>
+      <w:r>
+        <w:t>There are less coffee shop venues than other wards (17 coffee shop venues).</w:t>
+      </w:r>
     </w:p>
     <w:p>
       <w:pPr>
@@ -584,7 +1822,22 @@
         </w:numPr>
       </w:pPr>
       <w:r>
-        <w:t>CONCLUSION AND RESULTS</w:t>
+        <w:rPr>
+          <w:b/>
+          <w:sz w:val="24"/>
+        </w:rPr>
+        <w:t>CONCLUSION</w:t>
+      </w:r>
+      <w:r>
+        <w:br/>
+      </w:r>
+      <w:r>
+        <w:t>We will open new coffee sho</w:t>
+      </w:r>
+      <w:bookmarkStart w:id="1" w:name="_GoBack"/>
+      <w:bookmarkEnd w:id="1"/>
+      <w:r>
+        <w:t>p in AN LAC WARD with ward code 27460.</w:t>
       </w:r>
     </w:p>
     <w:sectPr>
@@ -600,9 +1853,149 @@
 <file path=word/numbering.xml><?xml version="1.0" encoding="utf-8"?>
 <w:numbering xmlns:wpc="http://schemas.microsoft.com/office/word/2010/wordprocessingCanvas" xmlns:cx="http://schemas.microsoft.com/office/drawing/2014/chartex" xmlns:mc="http://schemas.openxmlformats.org/markup-compatibility/2006" xmlns:o="urn:schemas-microsoft-com:office:office" xmlns:r="http://schemas.openxmlformats.org/officeDocument/2006/relationships" xmlns:m="http://schemas.openxmlformats.org/officeDocument/2006/math" xmlns:v="urn:schemas-microsoft-com:vml" xmlns:wp14="http://schemas.microsoft.com/office/word/2010/wordprocessingDrawing" xmlns:wp="http://schemas.openxmlformats.org/drawingml/2006/wordprocessingDrawing" xmlns:w10="urn:schemas-microsoft-com:office:word" xmlns:w="http://schemas.openxmlformats.org/wordprocessingml/2006/main" xmlns:w14="http://schemas.microsoft.com/office/word/2010/wordml" xmlns:w15="http://schemas.microsoft.com/office/word/2012/wordml" xmlns:w16se="http://schemas.microsoft.com/office/word/2015/wordml/symex" xmlns:wpg="http://schemas.microsoft.com/office/word/2010/wordprocessingGroup" xmlns:wpi="http://schemas.microsoft.com/office/word/2010/wordprocessingInk" xmlns:wne="http://schemas.microsoft.com/office/word/2006/wordml" xmlns:wps="http://schemas.microsoft.com/office/word/2010/wordprocessingShape" mc:Ignorable="w14 w15 w16se wp14">
   <w:abstractNum w:abstractNumId="0" w15:restartNumberingAfterBreak="0">
+    <w:nsid w:val="100666B4"/>
+    <w:multiLevelType w:val="hybridMultilevel"/>
+    <w:tmpl w:val="CE74F254"/>
+    <w:lvl w:ilvl="0" w:tplc="13D2D79E">
+      <w:start w:val="1"/>
+      <w:numFmt w:val="bullet"/>
+      <w:lvlText w:val="•"/>
+      <w:lvlJc w:val="left"/>
+      <w:pPr>
+        <w:tabs>
+          <w:tab w:val="num" w:pos="720"/>
+        </w:tabs>
+        <w:ind w:left="720" w:hanging="360"/>
+      </w:pPr>
+      <w:rPr>
+        <w:rFonts w:ascii="Arial" w:hAnsi="Arial" w:hint="default"/>
+      </w:rPr>
+    </w:lvl>
+    <w:lvl w:ilvl="1" w:tplc="67E63D72" w:tentative="1">
+      <w:start w:val="1"/>
+      <w:numFmt w:val="bullet"/>
+      <w:lvlText w:val="•"/>
+      <w:lvlJc w:val="left"/>
+      <w:pPr>
+        <w:tabs>
+          <w:tab w:val="num" w:pos="1440"/>
+        </w:tabs>
+        <w:ind w:left="1440" w:hanging="360"/>
+      </w:pPr>
+      <w:rPr>
+        <w:rFonts w:ascii="Arial" w:hAnsi="Arial" w:hint="default"/>
+      </w:rPr>
+    </w:lvl>
+    <w:lvl w:ilvl="2" w:tplc="9B7C68B8" w:tentative="1">
+      <w:start w:val="1"/>
+      <w:numFmt w:val="bullet"/>
+      <w:lvlText w:val="•"/>
+      <w:lvlJc w:val="left"/>
+      <w:pPr>
+        <w:tabs>
+          <w:tab w:val="num" w:pos="2160"/>
+        </w:tabs>
+        <w:ind w:left="2160" w:hanging="360"/>
+      </w:pPr>
+      <w:rPr>
+        <w:rFonts w:ascii="Arial" w:hAnsi="Arial" w:hint="default"/>
+      </w:rPr>
+    </w:lvl>
+    <w:lvl w:ilvl="3" w:tplc="ED706074" w:tentative="1">
+      <w:start w:val="1"/>
+      <w:numFmt w:val="bullet"/>
+      <w:lvlText w:val="•"/>
+      <w:lvlJc w:val="left"/>
+      <w:pPr>
+        <w:tabs>
+          <w:tab w:val="num" w:pos="2880"/>
+        </w:tabs>
+        <w:ind w:left="2880" w:hanging="360"/>
+      </w:pPr>
+      <w:rPr>
+        <w:rFonts w:ascii="Arial" w:hAnsi="Arial" w:hint="default"/>
+      </w:rPr>
+    </w:lvl>
+    <w:lvl w:ilvl="4" w:tplc="DB8E77D2" w:tentative="1">
+      <w:start w:val="1"/>
+      <w:numFmt w:val="bullet"/>
+      <w:lvlText w:val="•"/>
+      <w:lvlJc w:val="left"/>
+      <w:pPr>
+        <w:tabs>
+          <w:tab w:val="num" w:pos="3600"/>
+        </w:tabs>
+        <w:ind w:left="3600" w:hanging="360"/>
+      </w:pPr>
+      <w:rPr>
+        <w:rFonts w:ascii="Arial" w:hAnsi="Arial" w:hint="default"/>
+      </w:rPr>
+    </w:lvl>
+    <w:lvl w:ilvl="5" w:tplc="50FC234A" w:tentative="1">
+      <w:start w:val="1"/>
+      <w:numFmt w:val="bullet"/>
+      <w:lvlText w:val="•"/>
+      <w:lvlJc w:val="left"/>
+      <w:pPr>
+        <w:tabs>
+          <w:tab w:val="num" w:pos="4320"/>
+        </w:tabs>
+        <w:ind w:left="4320" w:hanging="360"/>
+      </w:pPr>
+      <w:rPr>
+        <w:rFonts w:ascii="Arial" w:hAnsi="Arial" w:hint="default"/>
+      </w:rPr>
+    </w:lvl>
+    <w:lvl w:ilvl="6" w:tplc="4448E05A" w:tentative="1">
+      <w:start w:val="1"/>
+      <w:numFmt w:val="bullet"/>
+      <w:lvlText w:val="•"/>
+      <w:lvlJc w:val="left"/>
+      <w:pPr>
+        <w:tabs>
+          <w:tab w:val="num" w:pos="5040"/>
+        </w:tabs>
+        <w:ind w:left="5040" w:hanging="360"/>
+      </w:pPr>
+      <w:rPr>
+        <w:rFonts w:ascii="Arial" w:hAnsi="Arial" w:hint="default"/>
+      </w:rPr>
+    </w:lvl>
+    <w:lvl w:ilvl="7" w:tplc="5A1AE9A2" w:tentative="1">
+      <w:start w:val="1"/>
+      <w:numFmt w:val="bullet"/>
+      <w:lvlText w:val="•"/>
+      <w:lvlJc w:val="left"/>
+      <w:pPr>
+        <w:tabs>
+          <w:tab w:val="num" w:pos="5760"/>
+        </w:tabs>
+        <w:ind w:left="5760" w:hanging="360"/>
+      </w:pPr>
+      <w:rPr>
+        <w:rFonts w:ascii="Arial" w:hAnsi="Arial" w:hint="default"/>
+      </w:rPr>
+    </w:lvl>
+    <w:lvl w:ilvl="8" w:tplc="ADBA3C90" w:tentative="1">
+      <w:start w:val="1"/>
+      <w:numFmt w:val="bullet"/>
+      <w:lvlText w:val="•"/>
+      <w:lvlJc w:val="left"/>
+      <w:pPr>
+        <w:tabs>
+          <w:tab w:val="num" w:pos="6480"/>
+        </w:tabs>
+        <w:ind w:left="6480" w:hanging="360"/>
+      </w:pPr>
+      <w:rPr>
+        <w:rFonts w:ascii="Arial" w:hAnsi="Arial" w:hint="default"/>
+      </w:rPr>
+    </w:lvl>
+  </w:abstractNum>
+  <w:abstractNum w:abstractNumId="1" w15:restartNumberingAfterBreak="0">
     <w:nsid w:val="7F05394A"/>
     <w:multiLevelType w:val="multilevel"/>
-    <w:tmpl w:val="0409001F"/>
+    <w:tmpl w:val="69BE30E6"/>
     <w:lvl w:ilvl="0">
       <w:start w:val="1"/>
       <w:numFmt w:val="decimal"/>
@@ -613,6 +2006,7 @@
       </w:pPr>
       <w:rPr>
         <w:rFonts w:hint="default"/>
+        <w:b/>
       </w:rPr>
     </w:lvl>
     <w:lvl w:ilvl="1">
@@ -623,15 +2017,21 @@
       <w:pPr>
         <w:ind w:left="792" w:hanging="432"/>
       </w:pPr>
+      <w:rPr>
+        <w:b/>
+      </w:rPr>
     </w:lvl>
     <w:lvl w:ilvl="2">
       <w:start w:val="1"/>
-      <w:numFmt w:val="decimal"/>
-      <w:lvlText w:val="%1.%2.%3."/>
+      <w:numFmt w:val="bullet"/>
+      <w:lvlText w:val=""/>
       <w:lvlJc w:val="left"/>
       <w:pPr>
         <w:ind w:left="1224" w:hanging="504"/>
       </w:pPr>
+      <w:rPr>
+        <w:rFonts w:ascii="Symbol" w:hAnsi="Symbol" w:hint="default"/>
+      </w:rPr>
     </w:lvl>
     <w:lvl w:ilvl="3">
       <w:start w:val="1"/>
@@ -689,6 +2089,9 @@
     </w:lvl>
   </w:abstractNum>
   <w:num w:numId="1">
+    <w:abstractNumId w:val="1"/>
+  </w:num>
+  <w:num w:numId="2">
     <w:abstractNumId w:val="0"/>
   </w:num>
 </w:numbering>
@@ -1091,7 +2494,6 @@
   <w:style w:type="character" w:default="1" w:styleId="DefaultParagraphFont">
     <w:name w:val="Default Paragraph Font"/>
     <w:uiPriority w:val="1"/>
-    <w:semiHidden/>
     <w:unhideWhenUsed/>
   </w:style>
   <w:style w:type="table" w:default="1" w:styleId="TableNormal">
@@ -1145,6 +2547,18 @@
     <w:rsid w:val="00C104B6"/>
     <w:rPr>
       <w:color w:val="808080"/>
+    </w:rPr>
+  </w:style>
+  <w:style w:type="character" w:styleId="FollowedHyperlink">
+    <w:name w:val="FollowedHyperlink"/>
+    <w:basedOn w:val="DefaultParagraphFont"/>
+    <w:uiPriority w:val="99"/>
+    <w:semiHidden/>
+    <w:unhideWhenUsed/>
+    <w:rsid w:val="00167748"/>
+    <w:rPr>
+      <w:color w:val="954F72" w:themeColor="followedHyperlink"/>
+      <w:u w:val="single"/>
     </w:rPr>
   </w:style>
 </w:styles>

</xml_diff>